<commit_message>
Added elastic search to forum and item systems
</commit_message>
<xml_diff>
--- a/architecture/network-ports/busy-ports.docx
+++ b/architecture/network-ports/busy-ports.docx
@@ -17,33 +17,109 @@
     </w:p>
     <w:p>
       <w:r>
-        <w:t>5044: Logstash Beats input</w:t>
-      </w:r>
-    </w:p>
-    <w:p>
-      <w:r>
-        <w:t>50000: Logstash TCP input</w:t>
-      </w:r>
-    </w:p>
-    <w:p>
-      <w:r>
-        <w:t>9600: Logstash monitoring API</w:t>
-      </w:r>
-    </w:p>
-    <w:p>
-      <w:r>
-        <w:t>9200: Elasticsearch HTTP</w:t>
-      </w:r>
-    </w:p>
-    <w:p>
-      <w:r>
-        <w:t>9300: Elasticsearch TCP transport</w:t>
-      </w:r>
-    </w:p>
-    <w:p>
-      <w:r>
-        <w:t>5601: Kibana</w:t>
-      </w:r>
+        <w:t xml:space="preserve">5044: </w:t>
+      </w:r>
+      <w:proofErr w:type="spellStart"/>
+      <w:r>
+        <w:t>Logstash</w:t>
+      </w:r>
+      <w:proofErr w:type="spellEnd"/>
+      <w:r>
+        <w:t xml:space="preserve"> </w:t>
+      </w:r>
+      <w:proofErr w:type="spellStart"/>
+      <w:r>
+        <w:t>Beats</w:t>
+      </w:r>
+      <w:proofErr w:type="spellEnd"/>
+      <w:r>
+        <w:t xml:space="preserve"> </w:t>
+      </w:r>
+      <w:proofErr w:type="spellStart"/>
+      <w:r>
+        <w:t>input</w:t>
+      </w:r>
+      <w:proofErr w:type="spellEnd"/>
+    </w:p>
+    <w:p>
+      <w:r>
+        <w:t xml:space="preserve">50000: </w:t>
+      </w:r>
+      <w:proofErr w:type="spellStart"/>
+      <w:r>
+        <w:t>Logstash</w:t>
+      </w:r>
+      <w:proofErr w:type="spellEnd"/>
+      <w:r>
+        <w:t xml:space="preserve"> TCP </w:t>
+      </w:r>
+      <w:proofErr w:type="spellStart"/>
+      <w:r>
+        <w:t>input</w:t>
+      </w:r>
+      <w:proofErr w:type="spellEnd"/>
+    </w:p>
+    <w:p>
+      <w:r>
+        <w:t xml:space="preserve">9600: </w:t>
+      </w:r>
+      <w:proofErr w:type="spellStart"/>
+      <w:r>
+        <w:t>Logstash</w:t>
+      </w:r>
+      <w:proofErr w:type="spellEnd"/>
+      <w:r>
+        <w:t xml:space="preserve"> </w:t>
+      </w:r>
+      <w:proofErr w:type="spellStart"/>
+      <w:r>
+        <w:t>monitoring</w:t>
+      </w:r>
+      <w:proofErr w:type="spellEnd"/>
+      <w:r>
+        <w:t xml:space="preserve"> API</w:t>
+      </w:r>
+    </w:p>
+    <w:p>
+      <w:r>
+        <w:t xml:space="preserve">9200: </w:t>
+      </w:r>
+      <w:proofErr w:type="spellStart"/>
+      <w:r>
+        <w:t>Elasticsearch</w:t>
+      </w:r>
+      <w:proofErr w:type="spellEnd"/>
+      <w:r>
+        <w:t xml:space="preserve"> HTTP</w:t>
+      </w:r>
+    </w:p>
+    <w:p>
+      <w:r>
+        <w:t xml:space="preserve">9300: </w:t>
+      </w:r>
+      <w:proofErr w:type="spellStart"/>
+      <w:r>
+        <w:t>Elasticsearch</w:t>
+      </w:r>
+      <w:proofErr w:type="spellEnd"/>
+      <w:r>
+        <w:t xml:space="preserve"> TCP </w:t>
+      </w:r>
+      <w:proofErr w:type="spellStart"/>
+      <w:r>
+        <w:t>transport</w:t>
+      </w:r>
+      <w:proofErr w:type="spellEnd"/>
+    </w:p>
+    <w:p>
+      <w:r>
+        <w:t xml:space="preserve">5601: </w:t>
+      </w:r>
+      <w:proofErr w:type="spellStart"/>
+      <w:r>
+        <w:t>Kibana</w:t>
+      </w:r>
+      <w:proofErr w:type="spellEnd"/>
     </w:p>
     <w:p>
       <w:pPr>
@@ -59,17 +135,84 @@
       </w:r>
     </w:p>
     <w:p>
-      <w:pPr>
-        <w:rPr>
-          <w:lang w:val="en-US"/>
-        </w:rPr>
-      </w:pPr>
-      <w:r>
-        <w:rPr>
-          <w:lang w:val="en-US"/>
-        </w:rPr>
-        <w:t>1433: SqlServer</w:t>
-      </w:r>
+      <w:r>
+        <w:rPr>
+          <w:lang w:val="en-US"/>
+        </w:rPr>
+        <w:t>6543</w:t>
+      </w:r>
+      <w:r>
+        <w:t xml:space="preserve">: </w:t>
+      </w:r>
+      <w:proofErr w:type="spellStart"/>
+      <w:r>
+        <w:t>Elasticsearch</w:t>
+      </w:r>
+      <w:proofErr w:type="spellEnd"/>
+      <w:r>
+        <w:t xml:space="preserve"> HTTP</w:t>
+      </w:r>
+    </w:p>
+    <w:p>
+      <w:r>
+        <w:rPr>
+          <w:lang w:val="en-US"/>
+        </w:rPr>
+        <w:t>42222</w:t>
+      </w:r>
+      <w:r>
+        <w:t xml:space="preserve">: </w:t>
+      </w:r>
+      <w:proofErr w:type="spellStart"/>
+      <w:r>
+        <w:t>Elasticsearch</w:t>
+      </w:r>
+      <w:proofErr w:type="spellEnd"/>
+      <w:r>
+        <w:t xml:space="preserve"> TCP </w:t>
+      </w:r>
+      <w:proofErr w:type="spellStart"/>
+      <w:r>
+        <w:t>transport</w:t>
+      </w:r>
+      <w:proofErr w:type="spellEnd"/>
+    </w:p>
+    <w:p>
+      <w:r>
+        <w:rPr>
+          <w:lang w:val="en-US"/>
+        </w:rPr>
+        <w:t>24555</w:t>
+      </w:r>
+      <w:r>
+        <w:t xml:space="preserve">: </w:t>
+      </w:r>
+      <w:proofErr w:type="spellStart"/>
+      <w:r>
+        <w:t>Kibana</w:t>
+      </w:r>
+      <w:proofErr w:type="spellEnd"/>
+    </w:p>
+    <w:p>
+      <w:pPr>
+        <w:rPr>
+          <w:lang w:val="en-US"/>
+        </w:rPr>
+      </w:pPr>
+      <w:r>
+        <w:rPr>
+          <w:lang w:val="en-US"/>
+        </w:rPr>
+        <w:t xml:space="preserve">1433: </w:t>
+      </w:r>
+      <w:proofErr w:type="spellStart"/>
+      <w:r>
+        <w:rPr>
+          <w:lang w:val="en-US"/>
+        </w:rPr>
+        <w:t>SqlServer</w:t>
+      </w:r>
+      <w:proofErr w:type="spellEnd"/>
     </w:p>
     <w:p>
       <w:pPr>
@@ -133,20 +276,42 @@
         <w:rPr>
           <w:lang w:val="en-US"/>
         </w:rPr>
-        <w:t>49173: receiver-loadbalancer</w:t>
-      </w:r>
-    </w:p>
-    <w:p>
-      <w:pPr>
-        <w:rPr>
-          <w:lang w:val="en-US"/>
-        </w:rPr>
-      </w:pPr>
-      <w:r>
-        <w:rPr>
-          <w:lang w:val="en-US"/>
-        </w:rPr>
-        <w:t>49245: wishlist-service</w:t>
+        <w:t>49173: receiver-</w:t>
+      </w:r>
+      <w:proofErr w:type="spellStart"/>
+      <w:r>
+        <w:rPr>
+          <w:lang w:val="en-US"/>
+        </w:rPr>
+        <w:t>loadbalancer</w:t>
+      </w:r>
+      <w:proofErr w:type="spellEnd"/>
+    </w:p>
+    <w:p>
+      <w:pPr>
+        <w:rPr>
+          <w:lang w:val="en-US"/>
+        </w:rPr>
+      </w:pPr>
+      <w:r>
+        <w:rPr>
+          <w:lang w:val="en-US"/>
+        </w:rPr>
+        <w:t xml:space="preserve">49245: </w:t>
+      </w:r>
+      <w:proofErr w:type="spellStart"/>
+      <w:r>
+        <w:rPr>
+          <w:lang w:val="en-US"/>
+        </w:rPr>
+        <w:t>wishlist</w:t>
+      </w:r>
+      <w:proofErr w:type="spellEnd"/>
+      <w:r>
+        <w:rPr>
+          <w:lang w:val="en-US"/>
+        </w:rPr>
+        <w:t>-service</w:t>
       </w:r>
     </w:p>
     <w:p>
@@ -192,12 +357,14 @@
         </w:rPr>
         <w:t xml:space="preserve"> </w:t>
       </w:r>
+      <w:proofErr w:type="spellStart"/>
       <w:r>
         <w:rPr>
           <w:lang w:val="en-US"/>
         </w:rPr>
         <w:t>loadbalancer</w:t>
       </w:r>
+      <w:proofErr w:type="spellEnd"/>
     </w:p>
     <w:p>
       <w:pPr>
@@ -268,12 +435,14 @@
         </w:rPr>
         <w:t>item-read-</w:t>
       </w:r>
+      <w:proofErr w:type="spellStart"/>
       <w:r>
         <w:rPr>
           <w:lang w:val="en-US"/>
         </w:rPr>
         <w:t>loadbalancer</w:t>
       </w:r>
+      <w:proofErr w:type="spellEnd"/>
     </w:p>
     <w:p>
       <w:pPr>
@@ -342,12 +511,14 @@
         </w:rPr>
         <w:t>-</w:t>
       </w:r>
+      <w:proofErr w:type="spellStart"/>
       <w:r>
         <w:rPr>
           <w:lang w:val="en-US"/>
         </w:rPr>
         <w:t>loadbalancer</w:t>
       </w:r>
+      <w:proofErr w:type="spellEnd"/>
     </w:p>
     <w:p>
       <w:pPr>
@@ -385,19 +556,28 @@
         <w:rPr>
           <w:lang w:val="en-US"/>
         </w:rPr>
-        <w:t>1435: SqlServer</w:t>
-      </w:r>
-    </w:p>
-    <w:p>
-      <w:pPr>
-        <w:rPr>
-          <w:lang w:val="en-US"/>
-        </w:rPr>
-      </w:pPr>
-      <w:r>
-        <w:rPr>
-          <w:lang w:val="en-US"/>
-        </w:rPr>
+        <w:t xml:space="preserve">1435: </w:t>
+      </w:r>
+      <w:proofErr w:type="spellStart"/>
+      <w:r>
+        <w:rPr>
+          <w:lang w:val="en-US"/>
+        </w:rPr>
+        <w:t>SqlServer</w:t>
+      </w:r>
+      <w:proofErr w:type="spellEnd"/>
+    </w:p>
+    <w:p>
+      <w:pPr>
+        <w:rPr>
+          <w:lang w:val="en-US"/>
+        </w:rPr>
+      </w:pPr>
+      <w:r>
+        <w:rPr>
+          <w:lang w:val="en-US"/>
+        </w:rPr>
+        <w:lastRenderedPageBreak/>
         <w:t>41783: clinic-service</w:t>
       </w:r>
     </w:p>
@@ -424,22 +604,86 @@
         <w:rPr>
           <w:lang w:val="en-US"/>
         </w:rPr>
-        <w:t>1434: SqlServer</w:t>
-      </w:r>
-    </w:p>
-    <w:p>
-      <w:pPr>
-        <w:rPr>
-          <w:lang w:val="en-US"/>
-        </w:rPr>
-      </w:pPr>
-      <w:r>
-        <w:rPr>
-          <w:lang w:val="en-US"/>
-        </w:rPr>
-        <w:lastRenderedPageBreak/>
+        <w:t xml:space="preserve">1434: </w:t>
+      </w:r>
+      <w:proofErr w:type="spellStart"/>
+      <w:r>
+        <w:rPr>
+          <w:lang w:val="en-US"/>
+        </w:rPr>
+        <w:t>SqlServer</w:t>
+      </w:r>
+      <w:proofErr w:type="spellEnd"/>
+    </w:p>
+    <w:p>
+      <w:pPr>
+        <w:rPr>
+          <w:lang w:val="en-US"/>
+        </w:rPr>
+      </w:pPr>
+      <w:r>
+        <w:rPr>
+          <w:lang w:val="en-US"/>
+        </w:rPr>
         <w:t>46412: forum-service</w:t>
       </w:r>
+    </w:p>
+    <w:p>
+      <w:r>
+        <w:t>5244</w:t>
+      </w:r>
+      <w:r>
+        <w:t xml:space="preserve">: </w:t>
+      </w:r>
+      <w:proofErr w:type="spellStart"/>
+      <w:r>
+        <w:t>Elasticsearch</w:t>
+      </w:r>
+      <w:proofErr w:type="spellEnd"/>
+      <w:r>
+        <w:t xml:space="preserve"> HTTP</w:t>
+      </w:r>
+    </w:p>
+    <w:p>
+      <w:r>
+        <w:t>43334</w:t>
+      </w:r>
+      <w:r>
+        <w:t xml:space="preserve">: </w:t>
+      </w:r>
+      <w:proofErr w:type="spellStart"/>
+      <w:r>
+        <w:t>Elasticsearch</w:t>
+      </w:r>
+      <w:proofErr w:type="spellEnd"/>
+      <w:r>
+        <w:t xml:space="preserve"> TCP </w:t>
+      </w:r>
+      <w:proofErr w:type="spellStart"/>
+      <w:r>
+        <w:t>transport</w:t>
+      </w:r>
+      <w:proofErr w:type="spellEnd"/>
+    </w:p>
+    <w:p>
+      <w:r>
+        <w:t>24585</w:t>
+      </w:r>
+      <w:r>
+        <w:t xml:space="preserve">: </w:t>
+      </w:r>
+      <w:proofErr w:type="spellStart"/>
+      <w:r>
+        <w:t>Kibana</w:t>
+      </w:r>
+      <w:proofErr w:type="spellEnd"/>
+    </w:p>
+    <w:p>
+      <w:pPr>
+        <w:rPr>
+          <w:lang w:val="en-US"/>
+        </w:rPr>
+      </w:pPr>
     </w:p>
     <w:sectPr>
       <w:pgSz w:w="12240" w:h="15840"/>
@@ -849,6 +1093,7 @@
   <w:style w:type="paragraph" w:default="1" w:styleId="Normal">
     <w:name w:val="Normal"/>
     <w:qFormat/>
+    <w:rsid w:val="00574654"/>
   </w:style>
   <w:style w:type="character" w:default="1" w:styleId="DefaultParagraphFont">
     <w:name w:val="Default Paragraph Font"/>

</xml_diff>